<commit_message>
更新审阅表，修改格式 Signed-off-by: zhangzhexian <zhangzhexian@utry.cn>
</commit_message>
<xml_diff>
--- a/毕业设计文档/湖州师范学院本科生毕业设计（论文）诚信承诺书.docx
+++ b/毕业设计文档/湖州师范学院本科生毕业设计（论文）诚信承诺书.docx
@@ -7,15 +7,12 @@
         <w:spacing w:beforeLines="50" w:before="156" w:afterLines="50" w:after="156"/>
         <w:jc w:val="center"/>
         <w:rPr>
-          <w:rFonts w:hint="eastAsia"/>
           <w:b/>
           <w:bCs/>
           <w:sz w:val="32"/>
           <w:szCs w:val="32"/>
         </w:rPr>
       </w:pPr>
-      <w:bookmarkStart w:id="0" w:name="_GoBack"/>
-      <w:bookmarkEnd w:id="0"/>
       <w:r>
         <w:rPr>
           <w:rFonts w:hint="eastAsia"/>
@@ -29,9 +26,8 @@
     </w:p>
     <w:tbl>
       <w:tblPr>
-        <w:tblW w:w="0" w:type="auto"/>
+        <w:tblW w:w="9277" w:type="dxa"/>
         <w:jc w:val="center"/>
-        <w:tblInd w:w="0" w:type="dxa"/>
         <w:tblBorders>
           <w:top w:val="single" w:sz="4" w:space="0" w:color="auto"/>
           <w:left w:val="single" w:sz="4" w:space="0" w:color="auto"/>
@@ -45,8 +41,8 @@
       </w:tblPr>
       <w:tblGrid>
         <w:gridCol w:w="1382"/>
-        <w:gridCol w:w="1367"/>
-        <w:gridCol w:w="1095"/>
+        <w:gridCol w:w="1297"/>
+        <w:gridCol w:w="1165"/>
         <w:gridCol w:w="1772"/>
         <w:gridCol w:w="1236"/>
         <w:gridCol w:w="2425"/>
@@ -59,7 +55,7 @@
         </w:trPr>
         <w:tc>
           <w:tcPr>
-            <w:tcW w:w="2749" w:type="dxa"/>
+            <w:tcW w:w="2679" w:type="dxa"/>
             <w:gridSpan w:val="2"/>
             <w:vMerge w:val="restart"/>
             <w:tcBorders>
@@ -73,7 +69,7 @@
               <w:spacing w:line="360" w:lineRule="auto"/>
               <w:jc w:val="center"/>
               <w:rPr>
-                <w:rFonts w:ascii="Arial" w:hAnsi="Arial" w:cs="Arial" w:hint="eastAsia"/>
+                <w:rFonts w:ascii="Arial" w:hAnsi="Arial" w:cs="Arial"/>
                 <w:szCs w:val="21"/>
               </w:rPr>
             </w:pPr>
@@ -88,7 +84,7 @@
         </w:tc>
         <w:tc>
           <w:tcPr>
-            <w:tcW w:w="6528" w:type="dxa"/>
+            <w:tcW w:w="6598" w:type="dxa"/>
             <w:gridSpan w:val="4"/>
             <w:tcBorders>
               <w:top w:val="single" w:sz="12" w:space="0" w:color="auto"/>
@@ -100,7 +96,7 @@
             <w:pPr>
               <w:spacing w:line="360" w:lineRule="auto"/>
               <w:rPr>
-                <w:rFonts w:ascii="Arial" w:hAnsi="Arial" w:cs="Arial" w:hint="eastAsia"/>
+                <w:rFonts w:ascii="Arial" w:hAnsi="Arial" w:cs="Arial"/>
                 <w:szCs w:val="21"/>
               </w:rPr>
             </w:pPr>
@@ -129,7 +125,7 @@
         </w:trPr>
         <w:tc>
           <w:tcPr>
-            <w:tcW w:w="2749" w:type="dxa"/>
+            <w:tcW w:w="2679" w:type="dxa"/>
             <w:gridSpan w:val="2"/>
             <w:vMerge/>
             <w:tcBorders>
@@ -141,7 +137,7 @@
               <w:spacing w:line="360" w:lineRule="auto"/>
               <w:jc w:val="left"/>
               <w:rPr>
-                <w:rFonts w:ascii="Arial" w:hAnsi="Arial" w:cs="Arial" w:hint="eastAsia"/>
+                <w:rFonts w:ascii="Arial" w:hAnsi="Arial" w:cs="Arial"/>
                 <w:szCs w:val="21"/>
               </w:rPr>
             </w:pPr>
@@ -149,7 +145,7 @@
         </w:tc>
         <w:tc>
           <w:tcPr>
-            <w:tcW w:w="6528" w:type="dxa"/>
+            <w:tcW w:w="6598" w:type="dxa"/>
             <w:gridSpan w:val="4"/>
             <w:tcBorders>
               <w:right w:val="single" w:sz="12" w:space="0" w:color="auto"/>
@@ -159,20 +155,27 @@
           <w:p>
             <w:pPr>
               <w:rPr>
-                <w:rFonts w:ascii="Arial" w:hAnsi="Arial" w:cs="Arial" w:hint="eastAsia"/>
-                <w:szCs w:val="21"/>
-              </w:rPr>
-            </w:pPr>
-            <w:r>
-              <w:rPr>
-                <w:rFonts w:ascii="Arial" w:hAnsi="Arial" w:cs="Arial" w:hint="eastAsia"/>
-                <w:szCs w:val="21"/>
-              </w:rPr>
-              <w:t>外文：</w:t>
-            </w:r>
-            <w:r>
-              <w:rPr>
-                <w:rFonts w:ascii="宋体" w:hAnsi="宋体" w:cs="Arial"/>
+                <w:rFonts w:ascii="Arial" w:hAnsi="Arial" w:cs="Arial"/>
+                <w:szCs w:val="21"/>
+              </w:rPr>
+            </w:pPr>
+            <w:r>
+              <w:rPr>
+                <w:rFonts w:ascii="Arial" w:hAnsi="Arial" w:cs="Arial" w:hint="eastAsia"/>
+                <w:szCs w:val="21"/>
+              </w:rPr>
+              <w:t>外文</w:t>
+            </w:r>
+            <w:r>
+              <w:rPr>
+                <w:rFonts w:ascii="Arial" w:hAnsi="Arial" w:cs="Arial" w:hint="eastAsia"/>
+                <w:szCs w:val="21"/>
+              </w:rPr>
+              <w:t>：</w:t>
+            </w:r>
+            <w:r>
+              <w:rPr>
+                <w:rFonts w:ascii="Arial" w:hAnsi="Arial" w:cs="Arial"/>
                 <w:szCs w:val="21"/>
               </w:rPr>
               <w:t>The cloud switchboard operation management system</w:t>
@@ -199,7 +202,7 @@
               <w:spacing w:line="360" w:lineRule="auto"/>
               <w:jc w:val="center"/>
               <w:rPr>
-                <w:rFonts w:ascii="Arial" w:hAnsi="Arial" w:cs="Arial" w:hint="eastAsia"/>
+                <w:rFonts w:ascii="Arial" w:hAnsi="Arial" w:cs="Arial"/>
                 <w:szCs w:val="21"/>
               </w:rPr>
             </w:pPr>
@@ -214,7 +217,7 @@
         </w:tc>
         <w:tc>
           <w:tcPr>
-            <w:tcW w:w="1367" w:type="dxa"/>
+            <w:tcW w:w="1297" w:type="dxa"/>
             <w:tcBorders>
               <w:left w:val="single" w:sz="6" w:space="0" w:color="auto"/>
             </w:tcBorders>
@@ -225,7 +228,7 @@
               <w:spacing w:line="360" w:lineRule="auto"/>
               <w:jc w:val="center"/>
               <w:rPr>
-                <w:rFonts w:ascii="Arial" w:hAnsi="Arial" w:cs="Arial" w:hint="eastAsia"/>
+                <w:rFonts w:ascii="Arial" w:hAnsi="Arial" w:cs="Arial"/>
                 <w:szCs w:val="21"/>
               </w:rPr>
             </w:pPr>
@@ -240,7 +243,7 @@
         </w:tc>
         <w:tc>
           <w:tcPr>
-            <w:tcW w:w="1095" w:type="dxa"/>
+            <w:tcW w:w="1165" w:type="dxa"/>
             <w:tcBorders>
               <w:right w:val="single" w:sz="6" w:space="0" w:color="auto"/>
             </w:tcBorders>
@@ -251,7 +254,7 @@
               <w:spacing w:line="360" w:lineRule="auto"/>
               <w:jc w:val="center"/>
               <w:rPr>
-                <w:rFonts w:ascii="Arial" w:hAnsi="Arial" w:cs="Arial" w:hint="eastAsia"/>
+                <w:rFonts w:ascii="Arial" w:hAnsi="Arial" w:cs="Arial"/>
                 <w:szCs w:val="21"/>
               </w:rPr>
             </w:pPr>
@@ -291,7 +294,7 @@
               <w:spacing w:line="360" w:lineRule="auto"/>
               <w:jc w:val="center"/>
               <w:rPr>
-                <w:rFonts w:ascii="Arial" w:hAnsi="Arial" w:cs="Arial" w:hint="eastAsia"/>
+                <w:rFonts w:ascii="Arial" w:hAnsi="Arial" w:cs="Arial"/>
                 <w:szCs w:val="21"/>
               </w:rPr>
             </w:pPr>
@@ -323,7 +326,7 @@
               <w:spacing w:line="360" w:lineRule="auto"/>
               <w:jc w:val="center"/>
               <w:rPr>
-                <w:rFonts w:ascii="Arial" w:hAnsi="Arial" w:cs="Arial" w:hint="eastAsia"/>
+                <w:rFonts w:ascii="Arial" w:hAnsi="Arial" w:cs="Arial"/>
                 <w:szCs w:val="21"/>
               </w:rPr>
             </w:pPr>
@@ -364,7 +367,7 @@
               <w:spacing w:line="360" w:lineRule="auto"/>
               <w:jc w:val="center"/>
               <w:rPr>
-                <w:rFonts w:ascii="Arial" w:hAnsi="Arial" w:cs="Arial" w:hint="eastAsia"/>
+                <w:rFonts w:ascii="Arial" w:hAnsi="Arial" w:cs="Arial"/>
                 <w:szCs w:val="21"/>
               </w:rPr>
             </w:pPr>
@@ -398,7 +401,7 @@
               <w:spacing w:line="360" w:lineRule="auto"/>
               <w:jc w:val="center"/>
               <w:rPr>
-                <w:rFonts w:ascii="Arial" w:hAnsi="Arial" w:cs="Arial" w:hint="eastAsia"/>
+                <w:rFonts w:ascii="Arial" w:hAnsi="Arial" w:cs="Arial"/>
                 <w:szCs w:val="21"/>
               </w:rPr>
             </w:pPr>
@@ -425,7 +428,7 @@
               <w:spacing w:line="360" w:lineRule="auto"/>
               <w:jc w:val="center"/>
               <w:rPr>
-                <w:rFonts w:ascii="Arial" w:hAnsi="Arial" w:cs="Arial" w:hint="eastAsia"/>
+                <w:rFonts w:ascii="Arial" w:hAnsi="Arial" w:cs="Arial"/>
                 <w:szCs w:val="21"/>
               </w:rPr>
             </w:pPr>
@@ -458,7 +461,7 @@
               <w:spacing w:line="360" w:lineRule="auto"/>
               <w:jc w:val="center"/>
               <w:rPr>
-                <w:rFonts w:ascii="Arial" w:hAnsi="Arial" w:cs="Arial" w:hint="eastAsia"/>
+                <w:rFonts w:ascii="Arial" w:hAnsi="Arial" w:cs="Arial"/>
                 <w:szCs w:val="21"/>
               </w:rPr>
             </w:pPr>
@@ -485,7 +488,7 @@
               <w:spacing w:line="360" w:lineRule="auto"/>
               <w:jc w:val="center"/>
               <w:rPr>
-                <w:rFonts w:ascii="Arial" w:hAnsi="Arial" w:cs="Arial" w:hint="eastAsia"/>
+                <w:rFonts w:ascii="Arial" w:hAnsi="Arial" w:cs="Arial"/>
                 <w:szCs w:val="21"/>
               </w:rPr>
             </w:pPr>
@@ -527,7 +530,7 @@
               <w:spacing w:line="360" w:lineRule="auto"/>
               <w:jc w:val="center"/>
               <w:rPr>
-                <w:rFonts w:ascii="Arial" w:hAnsi="Arial" w:cs="Arial" w:hint="eastAsia"/>
+                <w:rFonts w:ascii="Arial" w:hAnsi="Arial" w:cs="Arial"/>
                 <w:b/>
                 <w:bCs/>
                 <w:sz w:val="28"/>
@@ -551,55 +554,55 @@
               <w:ind w:firstLineChars="200" w:firstLine="480"/>
               <w:jc w:val="left"/>
               <w:rPr>
+                <w:rFonts w:ascii="仿宋_GB2312" w:hAnsi="宋体"/>
+              </w:rPr>
+            </w:pPr>
+            <w:r>
+              <w:rPr>
                 <w:rFonts w:ascii="仿宋_GB2312" w:hAnsi="宋体" w:hint="eastAsia"/>
               </w:rPr>
-            </w:pPr>
+              <w:t>我承诺在</w:t>
+            </w:r>
+            <w:r>
+              <w:rPr>
+                <w:rFonts w:hint="eastAsia"/>
+              </w:rPr>
+              <w:t>毕业设计（论文）活动中遵守学校有关规定，恪守学术规范，在本人的毕业设计（论文）内容除特别注明和引用外，均为本人观点，不存在</w:t>
+            </w:r>
+            <w:r>
+              <w:rPr>
+                <w:rFonts w:ascii="仿宋_GB2312" w:hAnsi="宋体"/>
+              </w:rPr>
+              <w:t>剽窃</w:t>
+            </w:r>
             <w:r>
               <w:rPr>
                 <w:rFonts w:ascii="仿宋_GB2312" w:hAnsi="宋体" w:hint="eastAsia"/>
               </w:rPr>
-              <w:t>我承诺在</w:t>
-            </w:r>
-            <w:r>
-              <w:rPr>
-                <w:rFonts w:hint="eastAsia"/>
-              </w:rPr>
-              <w:t>毕业设计（论文）活动中遵守学校有关规定，恪守学术规范，在本人的毕业设计（论文）内容除特别注明和引用外，均为本人观点，不存在</w:t>
+              <w:t>、抄袭</w:t>
             </w:r>
             <w:r>
               <w:rPr>
                 <w:rFonts w:ascii="仿宋_GB2312" w:hAnsi="宋体"/>
               </w:rPr>
-              <w:t>剽窃</w:t>
+              <w:t>他人的学术观点、思想和</w:t>
             </w:r>
             <w:r>
               <w:rPr>
                 <w:rFonts w:ascii="仿宋_GB2312" w:hAnsi="宋体" w:hint="eastAsia"/>
               </w:rPr>
-              <w:t>、抄袭</w:t>
+              <w:t>成</w:t>
             </w:r>
             <w:r>
               <w:rPr>
                 <w:rFonts w:ascii="仿宋_GB2312" w:hAnsi="宋体"/>
               </w:rPr>
-              <w:t>他人的学术观点、思想和</w:t>
+              <w:t>果</w:t>
             </w:r>
             <w:r>
               <w:rPr>
                 <w:rFonts w:ascii="仿宋_GB2312" w:hAnsi="宋体" w:hint="eastAsia"/>
               </w:rPr>
-              <w:t>成</w:t>
-            </w:r>
-            <w:r>
-              <w:rPr>
-                <w:rFonts w:ascii="仿宋_GB2312" w:hAnsi="宋体"/>
-              </w:rPr>
-              <w:t>果</w:t>
-            </w:r>
-            <w:r>
-              <w:rPr>
-                <w:rFonts w:ascii="仿宋_GB2312" w:hAnsi="宋体" w:hint="eastAsia"/>
-              </w:rPr>
               <w:t>，不存在伪造、篡改实验数据。如有违规行为发生我愿承担一切责任，接受学校的处理，并承担相应的法律责任。</w:t>
             </w:r>
           </w:p>
@@ -608,7 +611,7 @@
               <w:spacing w:line="360" w:lineRule="auto"/>
               <w:jc w:val="left"/>
               <w:rPr>
-                <w:rFonts w:ascii="Arial" w:hAnsi="Arial" w:cs="Arial" w:hint="eastAsia"/>
+                <w:rFonts w:ascii="Arial" w:hAnsi="Arial" w:cs="Arial"/>
                 <w:szCs w:val="21"/>
               </w:rPr>
             </w:pPr>
@@ -618,7 +621,7 @@
               <w:spacing w:line="360" w:lineRule="auto"/>
               <w:jc w:val="left"/>
               <w:rPr>
-                <w:rFonts w:ascii="Arial" w:hAnsi="Arial" w:cs="Arial" w:hint="eastAsia"/>
+                <w:rFonts w:ascii="Arial" w:hAnsi="Arial" w:cs="Arial"/>
                 <w:szCs w:val="21"/>
               </w:rPr>
             </w:pPr>
@@ -629,7 +632,7 @@
               <w:ind w:firstLineChars="2100" w:firstLine="5040"/>
               <w:jc w:val="left"/>
               <w:rPr>
-                <w:rFonts w:ascii="Arial" w:hAnsi="Arial" w:cs="Arial" w:hint="eastAsia"/>
+                <w:rFonts w:ascii="Arial" w:hAnsi="Arial" w:cs="Arial"/>
                 <w:szCs w:val="21"/>
               </w:rPr>
             </w:pPr>
@@ -647,17 +650,10 @@
               <w:ind w:firstLineChars="2500" w:firstLine="6000"/>
               <w:jc w:val="left"/>
               <w:rPr>
-                <w:rFonts w:ascii="Arial" w:hAnsi="Arial" w:cs="Arial" w:hint="eastAsia"/>
-                <w:szCs w:val="21"/>
-              </w:rPr>
-            </w:pPr>
-            <w:r>
-              <w:rPr>
-                <w:rFonts w:ascii="Arial" w:hAnsi="Arial" w:cs="Arial" w:hint="eastAsia"/>
-                <w:szCs w:val="21"/>
-              </w:rPr>
-              <w:t>2018</w:t>
-            </w:r>
+                <w:rFonts w:ascii="Arial" w:hAnsi="Arial" w:cs="Arial"/>
+                <w:szCs w:val="21"/>
+              </w:rPr>
+            </w:pPr>
             <w:r>
               <w:rPr>
                 <w:rFonts w:ascii="Arial" w:hAnsi="Arial" w:cs="Arial" w:hint="eastAsia"/>
@@ -670,7 +666,16 @@
                 <w:rFonts w:ascii="Arial" w:hAnsi="Arial" w:cs="Arial" w:hint="eastAsia"/>
                 <w:szCs w:val="21"/>
               </w:rPr>
-              <w:t xml:space="preserve">  3</w:t>
+              <w:t xml:space="preserve">   </w:t>
+            </w:r>
+            <w:bookmarkStart w:id="0" w:name="_GoBack"/>
+            <w:bookmarkEnd w:id="0"/>
+            <w:r>
+              <w:rPr>
+                <w:rFonts w:ascii="Arial" w:hAnsi="Arial" w:cs="Arial" w:hint="eastAsia"/>
+                <w:szCs w:val="21"/>
+              </w:rPr>
+              <w:t xml:space="preserve"> </w:t>
             </w:r>
             <w:r>
               <w:rPr>
@@ -684,7 +689,7 @@
                 <w:rFonts w:ascii="Arial" w:hAnsi="Arial" w:cs="Arial" w:hint="eastAsia"/>
                 <w:szCs w:val="21"/>
               </w:rPr>
-              <w:t xml:space="preserve">  21 </w:t>
+              <w:t xml:space="preserve">     </w:t>
             </w:r>
             <w:r>
               <w:rPr>
@@ -718,7 +723,7 @@
               <w:spacing w:line="360" w:lineRule="auto"/>
               <w:jc w:val="center"/>
               <w:rPr>
-                <w:rFonts w:ascii="Arial" w:hAnsi="Arial" w:cs="Arial" w:hint="eastAsia"/>
+                <w:rFonts w:ascii="Arial" w:hAnsi="Arial" w:cs="Arial"/>
                 <w:b/>
                 <w:bCs/>
                 <w:sz w:val="28"/>
@@ -741,7 +746,7 @@
               <w:spacing w:line="360" w:lineRule="auto"/>
               <w:jc w:val="left"/>
               <w:rPr>
-                <w:rFonts w:ascii="仿宋_GB2312" w:hAnsi="宋体" w:hint="eastAsia"/>
+                <w:rFonts w:ascii="仿宋_GB2312" w:hAnsi="宋体"/>
               </w:rPr>
             </w:pPr>
           </w:p>
@@ -751,70 +756,80 @@
               <w:ind w:firstLineChars="200" w:firstLine="480"/>
               <w:jc w:val="left"/>
               <w:rPr>
+                <w:rFonts w:ascii="仿宋_GB2312" w:hAnsi="宋体"/>
+              </w:rPr>
+            </w:pPr>
+            <w:r>
+              <w:rPr>
                 <w:rFonts w:ascii="仿宋_GB2312" w:hAnsi="宋体" w:hint="eastAsia"/>
               </w:rPr>
-            </w:pPr>
+              <w:t>我承诺在指导学生</w:t>
+            </w:r>
+            <w:r>
+              <w:rPr>
+                <w:rFonts w:hint="eastAsia"/>
+              </w:rPr>
+              <w:t>毕业设计（论文）活动中遵守学校有关规定，恪守学术规范，经过本人认真核查，</w:t>
+            </w:r>
             <w:r>
               <w:rPr>
                 <w:rFonts w:ascii="仿宋_GB2312" w:hAnsi="宋体" w:hint="eastAsia"/>
               </w:rPr>
-              <w:t>我承诺在指导学生</w:t>
-            </w:r>
-            <w:r>
-              <w:rPr>
-                <w:rFonts w:hint="eastAsia"/>
-              </w:rPr>
-              <w:t>毕业设计（论文）活动中遵守学校有关规定，恪守学术规范，经过本人认真核查，</w:t>
+              <w:t>该同学的毕业设计（论文）内容除特别注明和引用外，均为该生本人观点，未发现</w:t>
+            </w:r>
+            <w:r>
+              <w:rPr>
+                <w:rFonts w:ascii="仿宋_GB2312" w:hAnsi="宋体"/>
+              </w:rPr>
+              <w:t>剽窃</w:t>
             </w:r>
             <w:r>
               <w:rPr>
                 <w:rFonts w:ascii="仿宋_GB2312" w:hAnsi="宋体" w:hint="eastAsia"/>
               </w:rPr>
-              <w:t>该同学的毕业设计（论文）内容除特别注明和引用外，均为该生本人观点，未发现</w:t>
+              <w:t>、抄袭</w:t>
             </w:r>
             <w:r>
               <w:rPr>
                 <w:rFonts w:ascii="仿宋_GB2312" w:hAnsi="宋体"/>
               </w:rPr>
-              <w:t>剽窃</w:t>
+              <w:t>他人的学术观点、思想和</w:t>
             </w:r>
             <w:r>
               <w:rPr>
                 <w:rFonts w:ascii="仿宋_GB2312" w:hAnsi="宋体" w:hint="eastAsia"/>
               </w:rPr>
-              <w:t>、抄袭</w:t>
+              <w:t>成</w:t>
             </w:r>
             <w:r>
               <w:rPr>
                 <w:rFonts w:ascii="仿宋_GB2312" w:hAnsi="宋体"/>
               </w:rPr>
-              <w:t>他人的学术观点、思想和</w:t>
+              <w:t>果</w:t>
             </w:r>
             <w:r>
               <w:rPr>
                 <w:rFonts w:ascii="仿宋_GB2312" w:hAnsi="宋体" w:hint="eastAsia"/>
               </w:rPr>
-              <w:t>成</w:t>
-            </w:r>
-            <w:r>
+              <w:t>，未发现伪造、篡改实验数据的现象。</w:t>
+            </w:r>
+          </w:p>
+          <w:p>
+            <w:pPr>
+              <w:spacing w:line="360" w:lineRule="auto"/>
+              <w:jc w:val="left"/>
               <w:rPr>
                 <w:rFonts w:ascii="仿宋_GB2312" w:hAnsi="宋体"/>
               </w:rPr>
-              <w:t>果</w:t>
-            </w:r>
-            <w:r>
-              <w:rPr>
-                <w:rFonts w:ascii="仿宋_GB2312" w:hAnsi="宋体" w:hint="eastAsia"/>
-              </w:rPr>
-              <w:t>，未发现伪造、篡改实验数据的现象。</w:t>
-            </w:r>
+            </w:pPr>
           </w:p>
           <w:p>
             <w:pPr>
               <w:spacing w:line="360" w:lineRule="auto"/>
               <w:jc w:val="left"/>
               <w:rPr>
-                <w:rFonts w:ascii="仿宋_GB2312" w:hAnsi="宋体" w:hint="eastAsia"/>
+                <w:rFonts w:ascii="Arial" w:hAnsi="Arial" w:cs="Arial"/>
+                <w:szCs w:val="21"/>
               </w:rPr>
             </w:pPr>
           </w:p>
@@ -823,7 +838,7 @@
               <w:spacing w:line="360" w:lineRule="auto"/>
               <w:jc w:val="left"/>
               <w:rPr>
-                <w:rFonts w:ascii="Arial" w:hAnsi="Arial" w:cs="Arial" w:hint="eastAsia"/>
+                <w:rFonts w:ascii="Arial" w:hAnsi="Arial" w:cs="Arial"/>
                 <w:szCs w:val="21"/>
               </w:rPr>
             </w:pPr>
@@ -833,17 +848,7 @@
               <w:spacing w:line="360" w:lineRule="auto"/>
               <w:jc w:val="left"/>
               <w:rPr>
-                <w:rFonts w:ascii="Arial" w:hAnsi="Arial" w:cs="Arial" w:hint="eastAsia"/>
-                <w:szCs w:val="21"/>
-              </w:rPr>
-            </w:pPr>
-          </w:p>
-          <w:p>
-            <w:pPr>
-              <w:spacing w:line="360" w:lineRule="auto"/>
-              <w:jc w:val="left"/>
-              <w:rPr>
-                <w:rFonts w:ascii="Arial" w:hAnsi="Arial" w:cs="Arial" w:hint="eastAsia"/>
+                <w:rFonts w:ascii="Arial" w:hAnsi="Arial" w:cs="Arial"/>
                 <w:szCs w:val="21"/>
               </w:rPr>
             </w:pPr>
@@ -854,7 +859,7 @@
               <w:ind w:firstLineChars="2000" w:firstLine="4800"/>
               <w:jc w:val="left"/>
               <w:rPr>
-                <w:rFonts w:ascii="Arial" w:hAnsi="Arial" w:cs="Arial" w:hint="eastAsia"/>
+                <w:rFonts w:ascii="Arial" w:hAnsi="Arial" w:cs="Arial"/>
                 <w:szCs w:val="21"/>
               </w:rPr>
             </w:pPr>
@@ -872,7 +877,7 @@
               <w:ind w:firstLineChars="2900" w:firstLine="6960"/>
               <w:jc w:val="left"/>
               <w:rPr>
-                <w:rFonts w:ascii="Arial" w:hAnsi="Arial" w:cs="Arial" w:hint="eastAsia"/>
+                <w:rFonts w:ascii="Arial" w:hAnsi="Arial" w:cs="Arial"/>
                 <w:szCs w:val="21"/>
               </w:rPr>
             </w:pPr>
@@ -915,13 +920,7 @@
         </w:tc>
       </w:tr>
     </w:tbl>
-    <w:p>
-      <w:pPr>
-        <w:rPr>
-          <w:rFonts w:hint="eastAsia"/>
-        </w:rPr>
-      </w:pPr>
-    </w:p>
+    <w:p/>
     <w:sectPr>
       <w:headerReference w:type="default" r:id="rId6"/>
       <w:pgSz w:w="11906" w:h="16838"/>
@@ -975,7 +974,7 @@
 <w:hdr xmlns:wpc="http://schemas.microsoft.com/office/word/2010/wordprocessingCanvas" xmlns:cx="http://schemas.microsoft.com/office/drawing/2014/chartex" xmlns:mc="http://schemas.openxmlformats.org/markup-compatibility/2006" xmlns:o="urn:schemas-microsoft-com:office:office" xmlns:r="http://schemas.openxmlformats.org/officeDocument/2006/relationships" xmlns:m="http://schemas.openxmlformats.org/officeDocument/2006/math" xmlns:v="urn:schemas-microsoft-com:vml" xmlns:wp14="http://schemas.microsoft.com/office/word/2010/wordprocessingDrawing" xmlns:wp="http://schemas.openxmlformats.org/drawingml/2006/wordprocessingDrawing" xmlns:w10="urn:schemas-microsoft-com:office:word" xmlns:w="http://schemas.openxmlformats.org/wordprocessingml/2006/main" xmlns:w14="http://schemas.microsoft.com/office/word/2010/wordml" xmlns:w15="http://schemas.microsoft.com/office/word/2012/wordml" xmlns:w16se="http://schemas.microsoft.com/office/word/2015/wordml/symex" xmlns:wpg="http://schemas.microsoft.com/office/word/2010/wordprocessingGroup" xmlns:wpi="http://schemas.microsoft.com/office/word/2010/wordprocessingInk" xmlns:wne="http://schemas.microsoft.com/office/word/2006/wordml" xmlns:wps="http://schemas.microsoft.com/office/word/2010/wordprocessingShape" mc:Ignorable="w14 w15 w16se wp14">
   <w:p>
     <w:pPr>
-      <w:pStyle w:val="a6"/>
+      <w:pStyle w:val="a7"/>
       <w:pBdr>
         <w:bottom w:val="none" w:sz="0" w:space="0" w:color="auto"/>
       </w:pBdr>
@@ -1101,7 +1100,7 @@
     <w:lsdException w:name="HTML Sample" w:semiHidden="1" w:unhideWhenUsed="1"/>
     <w:lsdException w:name="HTML Typewriter" w:semiHidden="1" w:unhideWhenUsed="1"/>
     <w:lsdException w:name="HTML Variable" w:semiHidden="1" w:unhideWhenUsed="1"/>
-    <w:lsdException w:name="Normal Table" w:unhideWhenUsed="1"/>
+    <w:lsdException w:name="Normal Table" w:semiHidden="1" w:unhideWhenUsed="1"/>
     <w:lsdException w:name="annotation subject" w:uiPriority="0"/>
     <w:lsdException w:name="No List" w:semiHidden="1" w:unhideWhenUsed="1"/>
     <w:lsdException w:name="Outline List 1" w:semiHidden="1" w:unhideWhenUsed="1"/>
@@ -1402,12 +1401,17 @@
   </w:style>
   <w:style w:type="character" w:default="1" w:styleId="a0">
     <w:name w:val="Default Paragraph Font"/>
+    <w:uiPriority w:val="1"/>
+    <w:semiHidden/>
+    <w:unhideWhenUsed/>
   </w:style>
   <w:style w:type="table" w:default="1" w:styleId="a1">
     <w:name w:val="Normal Table"/>
     <w:uiPriority w:val="99"/>
+    <w:semiHidden/>
     <w:unhideWhenUsed/>
     <w:tblPr>
+      <w:tblInd w:w="0" w:type="dxa"/>
       <w:tblCellMar>
         <w:top w:w="0" w:type="dxa"/>
         <w:left w:w="108" w:type="dxa"/>
@@ -1444,43 +1448,43 @@
       <w:szCs w:val="21"/>
     </w:rPr>
   </w:style>
-  <w:style w:type="character" w:customStyle="1" w:styleId="Char">
-    <w:name w:val="页眉 Char"/>
-    <w:link w:val="a6"/>
+  <w:style w:type="character" w:customStyle="1" w:styleId="a6">
+    <w:name w:val="页眉 字符"/>
+    <w:link w:val="a7"/>
     <w:rPr>
       <w:kern w:val="2"/>
       <w:sz w:val="18"/>
       <w:szCs w:val="18"/>
     </w:rPr>
   </w:style>
-  <w:style w:type="character" w:customStyle="1" w:styleId="HTMLChar">
-    <w:name w:val="HTML 预设格式 Char"/>
-    <w:link w:val="HTML"/>
+  <w:style w:type="character" w:customStyle="1" w:styleId="HTML">
+    <w:name w:val="HTML 预设格式 字符"/>
+    <w:link w:val="HTML0"/>
     <w:rPr>
       <w:rFonts w:ascii="Arial" w:hAnsi="Arial" w:cs="Arial"/>
       <w:sz w:val="24"/>
       <w:szCs w:val="24"/>
     </w:rPr>
   </w:style>
-  <w:style w:type="character" w:customStyle="1" w:styleId="2Char">
-    <w:name w:val="正文首行缩进 2 Char"/>
-    <w:link w:val="2"/>
+  <w:style w:type="character" w:customStyle="1" w:styleId="2">
+    <w:name w:val="正文首行缩进 2 字符"/>
+    <w:link w:val="20"/>
     <w:rPr>
       <w:kern w:val="2"/>
       <w:sz w:val="21"/>
       <w:szCs w:val="24"/>
     </w:rPr>
   </w:style>
-  <w:style w:type="character" w:customStyle="1" w:styleId="Char0">
-    <w:name w:val="正文文本缩进 Char"/>
-    <w:link w:val="a7"/>
+  <w:style w:type="character" w:customStyle="1" w:styleId="a8">
+    <w:name w:val="正文文本缩进 字符"/>
+    <w:link w:val="a9"/>
     <w:rPr>
       <w:kern w:val="2"/>
       <w:sz w:val="24"/>
       <w:szCs w:val="24"/>
     </w:rPr>
   </w:style>
-  <w:style w:type="character" w:customStyle="1" w:styleId="Char1">
+  <w:style w:type="character" w:customStyle="1" w:styleId="Char">
     <w:name w:val="正在文 Char"/>
     <w:rPr>
       <w:rFonts w:eastAsia="宋体"/>
@@ -1502,23 +1506,23 @@
       <w:szCs w:val="36"/>
     </w:rPr>
   </w:style>
-  <w:style w:type="character" w:customStyle="1" w:styleId="Char2">
-    <w:name w:val="页脚 Char"/>
-    <w:link w:val="a8"/>
+  <w:style w:type="character" w:customStyle="1" w:styleId="aa">
+    <w:name w:val="页脚 字符"/>
+    <w:link w:val="ab"/>
     <w:rPr>
       <w:kern w:val="2"/>
       <w:sz w:val="18"/>
       <w:szCs w:val="18"/>
     </w:rPr>
   </w:style>
-  <w:style w:type="paragraph" w:styleId="a9">
+  <w:style w:type="paragraph" w:styleId="ac">
     <w:name w:val="annotation text"/>
     <w:basedOn w:val="a"/>
     <w:pPr>
       <w:jc w:val="left"/>
     </w:pPr>
   </w:style>
-  <w:style w:type="paragraph" w:styleId="aa">
+  <w:style w:type="paragraph" w:styleId="ad">
     <w:name w:val="Balloon Text"/>
     <w:basedOn w:val="a"/>
     <w:rPr>
@@ -1526,10 +1530,10 @@
       <w:szCs w:val="18"/>
     </w:rPr>
   </w:style>
-  <w:style w:type="paragraph" w:styleId="a6">
+  <w:style w:type="paragraph" w:styleId="a7">
     <w:name w:val="header"/>
     <w:basedOn w:val="a"/>
-    <w:link w:val="Char"/>
+    <w:link w:val="a6"/>
     <w:pPr>
       <w:pBdr>
         <w:bottom w:val="single" w:sz="6" w:space="1" w:color="auto"/>
@@ -1546,19 +1550,19 @@
       <w:szCs w:val="18"/>
     </w:rPr>
   </w:style>
-  <w:style w:type="paragraph" w:styleId="ab">
+  <w:style w:type="paragraph" w:styleId="ae">
     <w:name w:val="annotation subject"/>
-    <w:basedOn w:val="a9"/>
-    <w:next w:val="a9"/>
+    <w:basedOn w:val="ac"/>
+    <w:next w:val="ac"/>
     <w:rPr>
       <w:b/>
       <w:bCs/>
     </w:rPr>
   </w:style>
-  <w:style w:type="paragraph" w:styleId="2">
+  <w:style w:type="paragraph" w:styleId="20">
     <w:name w:val="Body Text First Indent 2"/>
-    <w:basedOn w:val="a7"/>
-    <w:link w:val="2Char"/>
+    <w:basedOn w:val="a9"/>
+    <w:link w:val="2"/>
     <w:pPr>
       <w:ind w:firstLineChars="200" w:firstLine="420"/>
     </w:pPr>
@@ -1566,7 +1570,7 @@
       <w:sz w:val="21"/>
     </w:rPr>
   </w:style>
-  <w:style w:type="paragraph" w:styleId="ac">
+  <w:style w:type="paragraph" w:styleId="af">
     <w:name w:val="Normal (Web)"/>
     <w:basedOn w:val="a"/>
     <w:pPr>
@@ -1579,10 +1583,10 @@
       <w:kern w:val="0"/>
     </w:rPr>
   </w:style>
-  <w:style w:type="paragraph" w:styleId="a8">
+  <w:style w:type="paragraph" w:styleId="ab">
     <w:name w:val="footer"/>
     <w:basedOn w:val="a"/>
-    <w:link w:val="Char2"/>
+    <w:link w:val="aa"/>
     <w:pPr>
       <w:tabs>
         <w:tab w:val="center" w:pos="4153"/>
@@ -1596,10 +1600,10 @@
       <w:szCs w:val="18"/>
     </w:rPr>
   </w:style>
-  <w:style w:type="paragraph" w:styleId="HTML">
+  <w:style w:type="paragraph" w:styleId="HTML0">
     <w:name w:val="HTML Preformatted"/>
     <w:basedOn w:val="a"/>
-    <w:link w:val="HTMLChar"/>
+    <w:link w:val="HTML"/>
     <w:pPr>
       <w:widowControl/>
       <w:tabs>
@@ -1627,10 +1631,10 @@
       <w:kern w:val="0"/>
     </w:rPr>
   </w:style>
-  <w:style w:type="paragraph" w:styleId="a7">
+  <w:style w:type="paragraph" w:styleId="a9">
     <w:name w:val="Body Text Indent"/>
     <w:basedOn w:val="a"/>
-    <w:link w:val="Char0"/>
+    <w:link w:val="a8"/>
     <w:pPr>
       <w:spacing w:after="120"/>
       <w:ind w:leftChars="200" w:left="420"/>
@@ -1654,7 +1658,7 @@
       <w:szCs w:val="36"/>
     </w:rPr>
   </w:style>
-  <w:style w:type="table" w:styleId="ad">
+  <w:style w:type="table" w:styleId="af0">
     <w:name w:val="Table Grid"/>
     <w:basedOn w:val="a1"/>
     <w:uiPriority w:val="59"/>

</xml_diff>